<commit_message>
updated spring Security assignment
</commit_message>
<xml_diff>
--- a/Spring Securit oauth2/Spring Security oauth2.docx
+++ b/Spring Securit oauth2/Spring Security oauth2.docx
@@ -97,9 +97,9 @@
         </w:rPr>
         <w:drawing>
           <wp:inline distB="114300" distT="114300" distL="114300" distR="114300">
-            <wp:extent cx="4252913" cy="3380520"/>
+            <wp:extent cx="4319588" cy="3136139"/>
             <wp:effectExtent b="0" l="0" r="0" t="0"/>
-            <wp:docPr id="8" name="image2.png"/>
+            <wp:docPr id="4" name="image2.png"/>
             <a:graphic>
               <a:graphicData uri="http://schemas.openxmlformats.org/drawingml/2006/picture">
                 <pic:pic>
@@ -109,7 +109,7 @@
                   </pic:nvPicPr>
                   <pic:blipFill>
                     <a:blip r:embed="rId6"/>
-                    <a:srcRect b="9852" l="12980" r="37019" t="19478"/>
+                    <a:srcRect b="10422" l="10096" r="31410" t="14065"/>
                     <a:stretch>
                       <a:fillRect/>
                     </a:stretch>
@@ -117,7 +117,7 @@
                   <pic:spPr>
                     <a:xfrm>
                       <a:off x="0" y="0"/>
-                      <a:ext cx="4252913" cy="3380520"/>
+                      <a:ext cx="4319588" cy="3136139"/>
                     </a:xfrm>
                     <a:prstGeom prst="rect"/>
                     <a:ln/>
@@ -226,9 +226,9 @@
         </w:rPr>
         <w:drawing>
           <wp:inline distB="114300" distT="114300" distL="114300" distR="114300">
-            <wp:extent cx="5529263" cy="2314918"/>
+            <wp:extent cx="5153025" cy="1400175"/>
             <wp:effectExtent b="0" l="0" r="0" t="0"/>
-            <wp:docPr id="6" name="image3.png"/>
+            <wp:docPr id="5" name="image3.png"/>
             <a:graphic>
               <a:graphicData uri="http://schemas.openxmlformats.org/drawingml/2006/picture">
                 <pic:pic>
@@ -238,7 +238,7 @@
                   </pic:nvPicPr>
                   <pic:blipFill>
                     <a:blip r:embed="rId8"/>
-                    <a:srcRect b="28774" l="31730" r="8173" t="26495"/>
+                    <a:srcRect b="24216" l="11538" r="1762" t="33903"/>
                     <a:stretch>
                       <a:fillRect/>
                     </a:stretch>
@@ -246,7 +246,7 @@
                   <pic:spPr>
                     <a:xfrm>
                       <a:off x="0" y="0"/>
-                      <a:ext cx="5529263" cy="2314918"/>
+                      <a:ext cx="5153025" cy="1400175"/>
                     </a:xfrm>
                     <a:prstGeom prst="rect"/>
                     <a:ln/>
@@ -269,6 +269,23 @@
         <w:spacing w:after="160" w:lineRule="auto"/>
         <w:ind w:left="720" w:firstLine="0"/>
         <w:rPr>
+          <w:color w:val="2d3e50"/>
+          <w:sz w:val="21"/>
+          <w:szCs w:val="21"/>
+        </w:rPr>
+      </w:pPr>
+      <w:r>
+        <w:rPr>
+          <w:rtl w:val="0"/>
+        </w:rPr>
+      </w:r>
+    </w:p>
+    <w:p>
+      <w:pPr>
+        <w:shd w:fill="ffffff" w:val="clear"/>
+        <w:spacing w:after="160" w:lineRule="auto"/>
+        <w:ind w:left="720" w:firstLine="0"/>
+        <w:rPr>
           <w:b w:val="1"/>
           <w:color w:val="2d3e50"/>
           <w:sz w:val="21"/>
@@ -307,12 +324,12 @@
           <wp:inline distB="114300" distT="114300" distL="114300" distR="114300">
             <wp:extent cx="4481513" cy="1064914"/>
             <wp:effectExtent b="0" l="0" r="0" t="0"/>
-            <wp:docPr id="10" name="image7.png"/>
+            <wp:docPr id="10" name="image4.png"/>
             <a:graphic>
               <a:graphicData uri="http://schemas.openxmlformats.org/drawingml/2006/picture">
                 <pic:pic>
                   <pic:nvPicPr>
-                    <pic:cNvPr id="0" name="image7.png"/>
+                    <pic:cNvPr id="0" name="image4.png"/>
                     <pic:cNvPicPr preferRelativeResize="0"/>
                   </pic:nvPicPr>
                   <pic:blipFill>
@@ -395,12 +412,12 @@
           <wp:inline distB="114300" distT="114300" distL="114300" distR="114300">
             <wp:extent cx="4879166" cy="2223168"/>
             <wp:effectExtent b="0" l="0" r="0" t="0"/>
-            <wp:docPr id="3" name="image10.png"/>
+            <wp:docPr id="3" name="image5.png"/>
             <a:graphic>
               <a:graphicData uri="http://schemas.openxmlformats.org/drawingml/2006/picture">
                 <pic:pic>
                   <pic:nvPicPr>
-                    <pic:cNvPr id="0" name="image10.png"/>
+                    <pic:cNvPr id="0" name="image5.png"/>
                     <pic:cNvPicPr preferRelativeResize="0"/>
                   </pic:nvPicPr>
                   <pic:blipFill>
@@ -538,6 +555,159 @@
         <w:spacing w:after="160" w:lineRule="auto"/>
         <w:ind w:left="720" w:firstLine="0"/>
         <w:rPr>
+          <w:color w:val="2d3e50"/>
+          <w:sz w:val="21"/>
+          <w:szCs w:val="21"/>
+        </w:rPr>
+      </w:pPr>
+      <w:r>
+        <w:rPr>
+          <w:rtl w:val="0"/>
+        </w:rPr>
+      </w:r>
+    </w:p>
+    <w:p>
+      <w:pPr>
+        <w:shd w:fill="ffffff" w:val="clear"/>
+        <w:spacing w:after="160" w:lineRule="auto"/>
+        <w:ind w:left="720" w:firstLine="0"/>
+        <w:rPr>
+          <w:color w:val="2d3e50"/>
+          <w:sz w:val="21"/>
+          <w:szCs w:val="21"/>
+        </w:rPr>
+      </w:pPr>
+      <w:r>
+        <w:rPr>
+          <w:rtl w:val="0"/>
+        </w:rPr>
+      </w:r>
+    </w:p>
+    <w:p>
+      <w:pPr>
+        <w:shd w:fill="ffffff" w:val="clear"/>
+        <w:spacing w:after="160" w:lineRule="auto"/>
+        <w:ind w:left="720" w:firstLine="0"/>
+        <w:rPr>
+          <w:color w:val="2d3e50"/>
+          <w:sz w:val="21"/>
+          <w:szCs w:val="21"/>
+        </w:rPr>
+      </w:pPr>
+      <w:r>
+        <w:rPr>
+          <w:rtl w:val="0"/>
+        </w:rPr>
+      </w:r>
+    </w:p>
+    <w:p>
+      <w:pPr>
+        <w:shd w:fill="ffffff" w:val="clear"/>
+        <w:spacing w:after="160" w:lineRule="auto"/>
+        <w:ind w:left="720" w:firstLine="0"/>
+        <w:rPr>
+          <w:color w:val="2d3e50"/>
+          <w:sz w:val="21"/>
+          <w:szCs w:val="21"/>
+        </w:rPr>
+      </w:pPr>
+      <w:r>
+        <w:rPr>
+          <w:rtl w:val="0"/>
+        </w:rPr>
+      </w:r>
+    </w:p>
+    <w:p>
+      <w:pPr>
+        <w:shd w:fill="ffffff" w:val="clear"/>
+        <w:spacing w:after="160" w:lineRule="auto"/>
+        <w:ind w:left="720" w:firstLine="0"/>
+        <w:rPr>
+          <w:color w:val="2d3e50"/>
+          <w:sz w:val="21"/>
+          <w:szCs w:val="21"/>
+        </w:rPr>
+      </w:pPr>
+      <w:r>
+        <w:rPr>
+          <w:rtl w:val="0"/>
+        </w:rPr>
+      </w:r>
+    </w:p>
+    <w:p>
+      <w:pPr>
+        <w:shd w:fill="ffffff" w:val="clear"/>
+        <w:spacing w:after="160" w:lineRule="auto"/>
+        <w:ind w:left="720" w:firstLine="0"/>
+        <w:rPr>
+          <w:color w:val="2d3e50"/>
+          <w:sz w:val="21"/>
+          <w:szCs w:val="21"/>
+        </w:rPr>
+      </w:pPr>
+      <w:r>
+        <w:rPr>
+          <w:rtl w:val="0"/>
+        </w:rPr>
+      </w:r>
+    </w:p>
+    <w:p>
+      <w:pPr>
+        <w:shd w:fill="ffffff" w:val="clear"/>
+        <w:spacing w:after="160" w:lineRule="auto"/>
+        <w:ind w:left="720" w:firstLine="0"/>
+        <w:rPr>
+          <w:color w:val="2d3e50"/>
+          <w:sz w:val="21"/>
+          <w:szCs w:val="21"/>
+        </w:rPr>
+      </w:pPr>
+      <w:r>
+        <w:rPr>
+          <w:rtl w:val="0"/>
+        </w:rPr>
+      </w:r>
+    </w:p>
+    <w:p>
+      <w:pPr>
+        <w:shd w:fill="ffffff" w:val="clear"/>
+        <w:spacing w:after="160" w:lineRule="auto"/>
+        <w:ind w:left="720" w:firstLine="0"/>
+        <w:rPr>
+          <w:color w:val="2d3e50"/>
+          <w:sz w:val="21"/>
+          <w:szCs w:val="21"/>
+        </w:rPr>
+      </w:pPr>
+      <w:r>
+        <w:rPr>
+          <w:rtl w:val="0"/>
+        </w:rPr>
+      </w:r>
+    </w:p>
+    <w:p>
+      <w:pPr>
+        <w:shd w:fill="ffffff" w:val="clear"/>
+        <w:spacing w:after="160" w:lineRule="auto"/>
+        <w:ind w:left="720" w:firstLine="0"/>
+        <w:rPr>
+          <w:color w:val="2d3e50"/>
+          <w:sz w:val="21"/>
+          <w:szCs w:val="21"/>
+        </w:rPr>
+      </w:pPr>
+      <w:r>
+        <w:rPr>
+          <w:rtl w:val="0"/>
+        </w:rPr>
+      </w:r>
+    </w:p>
+    <w:p>
+      <w:pPr>
+        <w:shd w:fill="ffffff" w:val="clear"/>
+        <w:spacing w:after="160" w:lineRule="auto"/>
+        <w:ind w:left="720" w:firstLine="0"/>
+        <w:rPr>
           <w:b w:val="1"/>
           <w:color w:val="2d3e50"/>
           <w:sz w:val="21"/>
@@ -576,12 +746,12 @@
           <wp:inline distB="114300" distT="114300" distL="114300" distR="114300">
             <wp:extent cx="5149134" cy="1736934"/>
             <wp:effectExtent b="0" l="0" r="0" t="0"/>
-            <wp:docPr id="1" name="image5.png"/>
+            <wp:docPr id="1" name="image8.png"/>
             <a:graphic>
               <a:graphicData uri="http://schemas.openxmlformats.org/drawingml/2006/picture">
                 <pic:pic>
                   <pic:nvPicPr>
-                    <pic:cNvPr id="0" name="image5.png"/>
+                    <pic:cNvPr id="0" name="image8.png"/>
                     <pic:cNvPicPr preferRelativeResize="0"/>
                   </pic:nvPicPr>
                   <pic:blipFill>
@@ -630,329 +800,6 @@
     </w:p>
     <w:p>
       <w:pPr>
-        <w:shd w:fill="ffffff" w:val="clear"/>
-        <w:spacing w:after="160" w:lineRule="auto"/>
-        <w:ind w:left="0" w:firstLine="0"/>
-        <w:rPr>
-          <w:color w:val="2d3e50"/>
-          <w:sz w:val="21"/>
-          <w:szCs w:val="21"/>
-        </w:rPr>
-      </w:pPr>
-      <w:r>
-        <w:rPr>
-          <w:rtl w:val="0"/>
-        </w:rPr>
-      </w:r>
-    </w:p>
-    <w:p>
-      <w:pPr>
-        <w:shd w:fill="ffffff" w:val="clear"/>
-        <w:spacing w:after="160" w:lineRule="auto"/>
-        <w:ind w:left="0" w:firstLine="0"/>
-        <w:rPr>
-          <w:color w:val="2d3e50"/>
-          <w:sz w:val="21"/>
-          <w:szCs w:val="21"/>
-        </w:rPr>
-      </w:pPr>
-      <w:r>
-        <w:rPr>
-          <w:rtl w:val="0"/>
-        </w:rPr>
-      </w:r>
-    </w:p>
-    <w:p>
-      <w:pPr>
-        <w:shd w:fill="ffffff" w:val="clear"/>
-        <w:spacing w:after="160" w:lineRule="auto"/>
-        <w:ind w:left="0" w:firstLine="0"/>
-        <w:rPr>
-          <w:color w:val="2d3e50"/>
-          <w:sz w:val="21"/>
-          <w:szCs w:val="21"/>
-        </w:rPr>
-      </w:pPr>
-      <w:r>
-        <w:rPr>
-          <w:rtl w:val="0"/>
-        </w:rPr>
-      </w:r>
-    </w:p>
-    <w:p>
-      <w:pPr>
-        <w:shd w:fill="ffffff" w:val="clear"/>
-        <w:spacing w:after="160" w:lineRule="auto"/>
-        <w:ind w:left="0" w:firstLine="0"/>
-        <w:rPr>
-          <w:color w:val="2d3e50"/>
-          <w:sz w:val="21"/>
-          <w:szCs w:val="21"/>
-        </w:rPr>
-      </w:pPr>
-      <w:r>
-        <w:rPr>
-          <w:rtl w:val="0"/>
-        </w:rPr>
-      </w:r>
-    </w:p>
-    <w:p>
-      <w:pPr>
-        <w:shd w:fill="ffffff" w:val="clear"/>
-        <w:spacing w:after="160" w:lineRule="auto"/>
-        <w:ind w:left="0" w:firstLine="0"/>
-        <w:rPr>
-          <w:color w:val="2d3e50"/>
-          <w:sz w:val="21"/>
-          <w:szCs w:val="21"/>
-        </w:rPr>
-      </w:pPr>
-      <w:r>
-        <w:rPr>
-          <w:rtl w:val="0"/>
-        </w:rPr>
-      </w:r>
-    </w:p>
-    <w:p>
-      <w:pPr>
-        <w:shd w:fill="ffffff" w:val="clear"/>
-        <w:spacing w:after="160" w:lineRule="auto"/>
-        <w:ind w:left="0" w:firstLine="0"/>
-        <w:rPr>
-          <w:color w:val="2d3e50"/>
-          <w:sz w:val="21"/>
-          <w:szCs w:val="21"/>
-        </w:rPr>
-      </w:pPr>
-      <w:r>
-        <w:rPr>
-          <w:rtl w:val="0"/>
-        </w:rPr>
-      </w:r>
-    </w:p>
-    <w:p>
-      <w:pPr>
-        <w:shd w:fill="ffffff" w:val="clear"/>
-        <w:spacing w:after="160" w:lineRule="auto"/>
-        <w:ind w:left="0" w:firstLine="0"/>
-        <w:rPr>
-          <w:color w:val="2d3e50"/>
-          <w:sz w:val="21"/>
-          <w:szCs w:val="21"/>
-        </w:rPr>
-      </w:pPr>
-      <w:r>
-        <w:rPr>
-          <w:rtl w:val="0"/>
-        </w:rPr>
-      </w:r>
-    </w:p>
-    <w:p>
-      <w:pPr>
-        <w:shd w:fill="ffffff" w:val="clear"/>
-        <w:spacing w:after="160" w:lineRule="auto"/>
-        <w:ind w:left="0" w:firstLine="0"/>
-        <w:rPr>
-          <w:color w:val="2d3e50"/>
-          <w:sz w:val="21"/>
-          <w:szCs w:val="21"/>
-        </w:rPr>
-      </w:pPr>
-      <w:r>
-        <w:rPr>
-          <w:rtl w:val="0"/>
-        </w:rPr>
-      </w:r>
-    </w:p>
-    <w:p>
-      <w:pPr>
-        <w:shd w:fill="ffffff" w:val="clear"/>
-        <w:spacing w:after="160" w:lineRule="auto"/>
-        <w:ind w:left="0" w:firstLine="0"/>
-        <w:rPr>
-          <w:color w:val="2d3e50"/>
-          <w:sz w:val="21"/>
-          <w:szCs w:val="21"/>
-        </w:rPr>
-      </w:pPr>
-      <w:r>
-        <w:rPr>
-          <w:rtl w:val="0"/>
-        </w:rPr>
-      </w:r>
-    </w:p>
-    <w:p>
-      <w:pPr>
-        <w:shd w:fill="ffffff" w:val="clear"/>
-        <w:spacing w:after="160" w:lineRule="auto"/>
-        <w:ind w:left="0" w:firstLine="0"/>
-        <w:rPr>
-          <w:color w:val="2d3e50"/>
-          <w:sz w:val="21"/>
-          <w:szCs w:val="21"/>
-        </w:rPr>
-      </w:pPr>
-      <w:r>
-        <w:rPr>
-          <w:rtl w:val="0"/>
-        </w:rPr>
-      </w:r>
-    </w:p>
-    <w:p>
-      <w:pPr>
-        <w:shd w:fill="ffffff" w:val="clear"/>
-        <w:spacing w:after="160" w:lineRule="auto"/>
-        <w:ind w:left="0" w:firstLine="0"/>
-        <w:rPr>
-          <w:color w:val="2d3e50"/>
-          <w:sz w:val="21"/>
-          <w:szCs w:val="21"/>
-        </w:rPr>
-      </w:pPr>
-      <w:r>
-        <w:rPr>
-          <w:rtl w:val="0"/>
-        </w:rPr>
-      </w:r>
-    </w:p>
-    <w:p>
-      <w:pPr>
-        <w:shd w:fill="ffffff" w:val="clear"/>
-        <w:spacing w:after="160" w:lineRule="auto"/>
-        <w:ind w:left="0" w:firstLine="0"/>
-        <w:rPr>
-          <w:color w:val="2d3e50"/>
-          <w:sz w:val="21"/>
-          <w:szCs w:val="21"/>
-        </w:rPr>
-      </w:pPr>
-      <w:r>
-        <w:rPr>
-          <w:rtl w:val="0"/>
-        </w:rPr>
-      </w:r>
-    </w:p>
-    <w:p>
-      <w:pPr>
-        <w:shd w:fill="ffffff" w:val="clear"/>
-        <w:spacing w:after="160" w:lineRule="auto"/>
-        <w:ind w:left="0" w:firstLine="0"/>
-        <w:rPr>
-          <w:color w:val="2d3e50"/>
-          <w:sz w:val="21"/>
-          <w:szCs w:val="21"/>
-        </w:rPr>
-      </w:pPr>
-      <w:r>
-        <w:rPr>
-          <w:rtl w:val="0"/>
-        </w:rPr>
-      </w:r>
-    </w:p>
-    <w:p>
-      <w:pPr>
-        <w:shd w:fill="ffffff" w:val="clear"/>
-        <w:spacing w:after="160" w:lineRule="auto"/>
-        <w:ind w:left="0" w:firstLine="0"/>
-        <w:rPr>
-          <w:color w:val="2d3e50"/>
-          <w:sz w:val="21"/>
-          <w:szCs w:val="21"/>
-        </w:rPr>
-      </w:pPr>
-      <w:r>
-        <w:rPr>
-          <w:rtl w:val="0"/>
-        </w:rPr>
-      </w:r>
-    </w:p>
-    <w:p>
-      <w:pPr>
-        <w:shd w:fill="ffffff" w:val="clear"/>
-        <w:spacing w:after="160" w:lineRule="auto"/>
-        <w:ind w:left="0" w:firstLine="0"/>
-        <w:rPr>
-          <w:color w:val="2d3e50"/>
-          <w:sz w:val="21"/>
-          <w:szCs w:val="21"/>
-        </w:rPr>
-      </w:pPr>
-      <w:r>
-        <w:rPr>
-          <w:rtl w:val="0"/>
-        </w:rPr>
-      </w:r>
-    </w:p>
-    <w:p>
-      <w:pPr>
-        <w:shd w:fill="ffffff" w:val="clear"/>
-        <w:spacing w:after="160" w:lineRule="auto"/>
-        <w:ind w:left="0" w:firstLine="0"/>
-        <w:rPr>
-          <w:color w:val="2d3e50"/>
-          <w:sz w:val="21"/>
-          <w:szCs w:val="21"/>
-        </w:rPr>
-      </w:pPr>
-      <w:r>
-        <w:rPr>
-          <w:rtl w:val="0"/>
-        </w:rPr>
-      </w:r>
-    </w:p>
-    <w:p>
-      <w:pPr>
-        <w:shd w:fill="ffffff" w:val="clear"/>
-        <w:spacing w:after="160" w:lineRule="auto"/>
-        <w:ind w:left="0" w:firstLine="0"/>
-        <w:rPr>
-          <w:color w:val="2d3e50"/>
-          <w:sz w:val="21"/>
-          <w:szCs w:val="21"/>
-        </w:rPr>
-      </w:pPr>
-      <w:r>
-        <w:rPr>
-          <w:rtl w:val="0"/>
-        </w:rPr>
-      </w:r>
-    </w:p>
-    <w:p>
-      <w:pPr>
-        <w:shd w:fill="ffffff" w:val="clear"/>
-        <w:spacing w:after="160" w:lineRule="auto"/>
-        <w:ind w:left="0" w:firstLine="0"/>
-        <w:rPr>
-          <w:color w:val="2d3e50"/>
-          <w:sz w:val="21"/>
-          <w:szCs w:val="21"/>
-        </w:rPr>
-      </w:pPr>
-      <w:r>
-        <w:rPr>
-          <w:rtl w:val="0"/>
-        </w:rPr>
-      </w:r>
-    </w:p>
-    <w:p>
-      <w:pPr>
-        <w:shd w:fill="ffffff" w:val="clear"/>
-        <w:spacing w:after="160" w:lineRule="auto"/>
-        <w:ind w:left="0" w:firstLine="0"/>
-        <w:rPr>
-          <w:color w:val="2d3e50"/>
-          <w:sz w:val="21"/>
-          <w:szCs w:val="21"/>
-        </w:rPr>
-      </w:pPr>
-      <w:r>
-        <w:rPr>
-          <w:rtl w:val="0"/>
-        </w:rPr>
-      </w:r>
-    </w:p>
-    <w:p>
-      <w:pPr>
         <w:numPr>
           <w:ilvl w:val="0"/>
           <w:numId w:val="1"/>
@@ -993,37 +840,28 @@
         </w:rPr>
         <w:t xml:space="preserve">Admin can also be user, so it has both roles( ADMIN, USER).</w:t>
       </w:r>
-    </w:p>
-    <w:p>
-      <w:pPr>
-        <w:numPr>
-          <w:ilvl w:val="0"/>
-          <w:numId w:val="1"/>
-        </w:numPr>
-        <w:shd w:fill="ffffff" w:val="clear"/>
-        <w:spacing w:after="160" w:lineRule="auto"/>
-        <w:ind w:left="720" w:hanging="360"/>
-      </w:pPr>
-      <w:r>
-        <w:rPr>
-          <w:sz w:val="32"/>
-          <w:szCs w:val="32"/>
+      <w:r>
+        <w:rPr>
+          <w:b w:val="1"/>
+          <w:color w:val="2d3e50"/>
+          <w:sz w:val="21"/>
+          <w:szCs w:val="21"/>
         </w:rPr>
         <w:drawing>
           <wp:inline distB="114300" distT="114300" distL="114300" distR="114300">
-            <wp:extent cx="4376738" cy="2692431"/>
+            <wp:extent cx="4186238" cy="1532988"/>
             <wp:effectExtent b="0" l="0" r="0" t="0"/>
-            <wp:docPr id="4" name="image8.png"/>
+            <wp:docPr id="8" name="image6.png"/>
             <a:graphic>
               <a:graphicData uri="http://schemas.openxmlformats.org/drawingml/2006/picture">
                 <pic:pic>
                   <pic:nvPicPr>
-                    <pic:cNvPr id="0" name="image8.png"/>
+                    <pic:cNvPr id="0" name="image6.png"/>
                     <pic:cNvPicPr preferRelativeResize="0"/>
                   </pic:nvPicPr>
                   <pic:blipFill>
                     <a:blip r:embed="rId12"/>
-                    <a:srcRect b="28073" l="24839" r="45993" t="39973"/>
+                    <a:srcRect b="52254" l="12820" r="53044" t="25209"/>
                     <a:stretch>
                       <a:fillRect/>
                     </a:stretch>
@@ -1031,7 +869,7 @@
                   <pic:spPr>
                     <a:xfrm>
                       <a:off x="0" y="0"/>
-                      <a:ext cx="4376738" cy="2692431"/>
+                      <a:ext cx="4186238" cy="1532988"/>
                     </a:xfrm>
                     <a:prstGeom prst="rect"/>
                     <a:ln/>
@@ -1044,24 +882,26 @@
       </w:r>
       <w:r>
         <w:rPr>
-          <w:sz w:val="32"/>
-          <w:szCs w:val="32"/>
+          <w:b w:val="1"/>
+          <w:color w:val="2d3e50"/>
+          <w:sz w:val="21"/>
+          <w:szCs w:val="21"/>
         </w:rPr>
         <w:drawing>
           <wp:inline distB="114300" distT="114300" distL="114300" distR="114300">
-            <wp:extent cx="5596792" cy="2783897"/>
+            <wp:extent cx="5191125" cy="1334500"/>
             <wp:effectExtent b="0" l="0" r="0" t="0"/>
-            <wp:docPr id="5" name="image6.png"/>
+            <wp:docPr id="6" name="image7.png"/>
             <a:graphic>
               <a:graphicData uri="http://schemas.openxmlformats.org/drawingml/2006/picture">
                 <pic:pic>
                   <pic:nvPicPr>
-                    <pic:cNvPr id="0" name="image6.png"/>
+                    <pic:cNvPr id="0" name="image7.png"/>
                     <pic:cNvPicPr preferRelativeResize="0"/>
                   </pic:nvPicPr>
                   <pic:blipFill>
                     <a:blip r:embed="rId13"/>
-                    <a:srcRect b="28006" l="29807" r="8333" t="17314"/>
+                    <a:srcRect b="24460" l="11378" r="1282" t="35642"/>
                     <a:stretch>
                       <a:fillRect/>
                     </a:stretch>
@@ -1069,7 +909,7 @@
                   <pic:spPr>
                     <a:xfrm>
                       <a:off x="0" y="0"/>
-                      <a:ext cx="5596792" cy="2783897"/>
+                      <a:ext cx="5191125" cy="1334500"/>
                     </a:xfrm>
                     <a:prstGeom prst="rect"/>
                     <a:ln/>
@@ -1090,21 +930,7 @@
       <w:pPr>
         <w:shd w:fill="ffffff" w:val="clear"/>
         <w:spacing w:after="160" w:lineRule="auto"/>
-        <w:rPr>
-          <w:sz w:val="32"/>
-          <w:szCs w:val="32"/>
-        </w:rPr>
-      </w:pPr>
-      <w:r>
-        <w:rPr>
-          <w:rtl w:val="0"/>
-        </w:rPr>
-      </w:r>
-    </w:p>
-    <w:p>
-      <w:pPr>
-        <w:shd w:fill="ffffff" w:val="clear"/>
-        <w:spacing w:after="160" w:lineRule="auto"/>
+        <w:ind w:left="720" w:firstLine="0"/>
         <w:rPr>
           <w:sz w:val="32"/>
           <w:szCs w:val="32"/>
@@ -1284,12 +1110,12 @@
           <wp:inline distB="114300" distT="114300" distL="114300" distR="114300">
             <wp:extent cx="5508509" cy="1806253"/>
             <wp:effectExtent b="0" l="0" r="0" t="0"/>
-            <wp:docPr id="7" name="image4.png"/>
+            <wp:docPr id="7" name="image10.png"/>
             <a:graphic>
               <a:graphicData uri="http://schemas.openxmlformats.org/drawingml/2006/picture">
                 <pic:pic>
                   <pic:nvPicPr>
-                    <pic:cNvPr id="0" name="image4.png"/>
+                    <pic:cNvPr id="0" name="image10.png"/>
                     <pic:cNvPicPr preferRelativeResize="0"/>
                   </pic:nvPicPr>
                   <pic:blipFill>

</xml_diff>

<commit_message>
updated security oauth2 assignment
</commit_message>
<xml_diff>
--- a/Spring Securit oauth2/Spring Security oauth2.docx
+++ b/Spring Securit oauth2/Spring Security oauth2.docx
@@ -99,12 +99,12 @@
           <wp:inline distB="114300" distT="114300" distL="114300" distR="114300">
             <wp:extent cx="4319588" cy="3136139"/>
             <wp:effectExtent b="0" l="0" r="0" t="0"/>
-            <wp:docPr id="4" name="image2.png"/>
+            <wp:docPr id="4" name="image6.png"/>
             <a:graphic>
               <a:graphicData uri="http://schemas.openxmlformats.org/drawingml/2006/picture">
                 <pic:pic>
                   <pic:nvPicPr>
-                    <pic:cNvPr id="0" name="image2.png"/>
+                    <pic:cNvPr id="0" name="image6.png"/>
                     <pic:cNvPicPr preferRelativeResize="0"/>
                   </pic:nvPicPr>
                   <pic:blipFill>
@@ -172,12 +172,12 @@
           <wp:inline distB="114300" distT="114300" distL="114300" distR="114300">
             <wp:extent cx="4233863" cy="1525840"/>
             <wp:effectExtent b="0" l="0" r="0" t="0"/>
-            <wp:docPr id="9" name="image1.png"/>
+            <wp:docPr id="11" name="image2.png"/>
             <a:graphic>
               <a:graphicData uri="http://schemas.openxmlformats.org/drawingml/2006/picture">
                 <pic:pic>
                   <pic:nvPicPr>
-                    <pic:cNvPr id="0" name="image1.png"/>
+                    <pic:cNvPr id="0" name="image2.png"/>
                     <pic:cNvPicPr preferRelativeResize="0"/>
                   </pic:nvPicPr>
                   <pic:blipFill>
@@ -203,42 +203,25 @@
       </w:r>
       <w:r>
         <w:rPr>
-          <w:rtl w:val="0"/>
-        </w:rPr>
-      </w:r>
-    </w:p>
-    <w:p>
-      <w:pPr>
-        <w:shd w:fill="ffffff" w:val="clear"/>
-        <w:spacing w:after="160" w:lineRule="auto"/>
-        <w:ind w:left="720" w:firstLine="0"/>
-        <w:rPr>
-          <w:color w:val="2d3e50"/>
-          <w:sz w:val="21"/>
-          <w:szCs w:val="21"/>
-        </w:rPr>
-      </w:pPr>
-      <w:r>
-        <w:rPr>
           <w:color w:val="2d3e50"/>
           <w:sz w:val="21"/>
           <w:szCs w:val="21"/>
         </w:rPr>
         <w:drawing>
           <wp:inline distB="114300" distT="114300" distL="114300" distR="114300">
-            <wp:extent cx="5153025" cy="1400175"/>
+            <wp:extent cx="3657600" cy="2952750"/>
             <wp:effectExtent b="0" l="0" r="0" t="0"/>
-            <wp:docPr id="5" name="image3.png"/>
+            <wp:docPr id="9" name="image1.png"/>
             <a:graphic>
               <a:graphicData uri="http://schemas.openxmlformats.org/drawingml/2006/picture">
                 <pic:pic>
                   <pic:nvPicPr>
-                    <pic:cNvPr id="0" name="image3.png"/>
+                    <pic:cNvPr id="0" name="image1.png"/>
                     <pic:cNvPicPr preferRelativeResize="0"/>
                   </pic:nvPicPr>
                   <pic:blipFill>
                     <a:blip r:embed="rId8"/>
-                    <a:srcRect b="24216" l="11538" r="1762" t="33903"/>
+                    <a:srcRect b="30340" l="15927" r="46794" t="16060"/>
                     <a:stretch>
                       <a:fillRect/>
                     </a:stretch>
@@ -246,7 +229,7 @@
                   <pic:spPr>
                     <a:xfrm>
                       <a:off x="0" y="0"/>
-                      <a:ext cx="5153025" cy="1400175"/>
+                      <a:ext cx="3657600" cy="2952750"/>
                     </a:xfrm>
                     <a:prstGeom prst="rect"/>
                     <a:ln/>
@@ -259,6 +242,118 @@
       </w:r>
       <w:r>
         <w:rPr>
+          <w:color w:val="2d3e50"/>
+          <w:sz w:val="21"/>
+          <w:szCs w:val="21"/>
+        </w:rPr>
+        <w:drawing>
+          <wp:inline distB="114300" distT="114300" distL="114300" distR="114300">
+            <wp:extent cx="3624263" cy="2829350"/>
+            <wp:effectExtent b="0" l="0" r="0" t="0"/>
+            <wp:docPr id="3" name="image12.png"/>
+            <a:graphic>
+              <a:graphicData uri="http://schemas.openxmlformats.org/drawingml/2006/picture">
+                <pic:pic>
+                  <pic:nvPicPr>
+                    <pic:cNvPr id="0" name="image12.png"/>
+                    <pic:cNvPicPr preferRelativeResize="0"/>
+                  </pic:nvPicPr>
+                  <pic:blipFill>
+                    <a:blip r:embed="rId9"/>
+                    <a:srcRect b="21851" l="10897" r="45993" t="18301"/>
+                    <a:stretch>
+                      <a:fillRect/>
+                    </a:stretch>
+                  </pic:blipFill>
+                  <pic:spPr>
+                    <a:xfrm>
+                      <a:off x="0" y="0"/>
+                      <a:ext cx="3624263" cy="2829350"/>
+                    </a:xfrm>
+                    <a:prstGeom prst="rect"/>
+                    <a:ln/>
+                  </pic:spPr>
+                </pic:pic>
+              </a:graphicData>
+            </a:graphic>
+          </wp:inline>
+        </w:drawing>
+      </w:r>
+      <w:r>
+        <w:rPr>
+          <w:rtl w:val="0"/>
+        </w:rPr>
+      </w:r>
+    </w:p>
+    <w:p>
+      <w:pPr>
+        <w:shd w:fill="ffffff" w:val="clear"/>
+        <w:spacing w:after="160" w:lineRule="auto"/>
+        <w:ind w:left="720" w:firstLine="0"/>
+        <w:rPr>
+          <w:color w:val="2d3e50"/>
+          <w:sz w:val="21"/>
+          <w:szCs w:val="21"/>
+        </w:rPr>
+      </w:pPr>
+      <w:r>
+        <w:rPr>
+          <w:rtl w:val="0"/>
+        </w:rPr>
+      </w:r>
+    </w:p>
+    <w:p>
+      <w:pPr>
+        <w:shd w:fill="ffffff" w:val="clear"/>
+        <w:spacing w:after="160" w:lineRule="auto"/>
+        <w:ind w:left="720" w:firstLine="0"/>
+        <w:rPr>
+          <w:color w:val="2d3e50"/>
+          <w:sz w:val="21"/>
+          <w:szCs w:val="21"/>
+        </w:rPr>
+      </w:pPr>
+      <w:r>
+        <w:rPr>
+          <w:color w:val="2d3e50"/>
+          <w:sz w:val="21"/>
+          <w:szCs w:val="21"/>
+        </w:rPr>
+        <w:drawing>
+          <wp:inline distB="114300" distT="114300" distL="114300" distR="114300">
+            <wp:extent cx="6048375" cy="1948763"/>
+            <wp:effectExtent b="0" l="0" r="0" t="0"/>
+            <wp:docPr id="5" name="image7.png"/>
+            <a:graphic>
+              <a:graphicData uri="http://schemas.openxmlformats.org/drawingml/2006/picture">
+                <pic:pic>
+                  <pic:nvPicPr>
+                    <pic:cNvPr id="0" name="image7.png"/>
+                    <pic:cNvPicPr preferRelativeResize="0"/>
+                  </pic:nvPicPr>
+                  <pic:blipFill>
+                    <a:blip r:embed="rId10"/>
+                    <a:srcRect b="24216" l="11538" r="1762" t="33903"/>
+                    <a:stretch>
+                      <a:fillRect/>
+                    </a:stretch>
+                  </pic:blipFill>
+                  <pic:spPr>
+                    <a:xfrm>
+                      <a:off x="0" y="0"/>
+                      <a:ext cx="6048375" cy="1948763"/>
+                    </a:xfrm>
+                    <a:prstGeom prst="rect"/>
+                    <a:ln/>
+                  </pic:spPr>
+                </pic:pic>
+              </a:graphicData>
+            </a:graphic>
+          </wp:inline>
+        </w:drawing>
+      </w:r>
+      <w:r>
+        <w:rPr>
           <w:rtl w:val="0"/>
         </w:rPr>
       </w:r>
@@ -324,16 +419,16 @@
           <wp:inline distB="114300" distT="114300" distL="114300" distR="114300">
             <wp:extent cx="4481513" cy="1064914"/>
             <wp:effectExtent b="0" l="0" r="0" t="0"/>
-            <wp:docPr id="10" name="image4.png"/>
+            <wp:docPr id="12" name="image8.png"/>
             <a:graphic>
               <a:graphicData uri="http://schemas.openxmlformats.org/drawingml/2006/picture">
                 <pic:pic>
                   <pic:nvPicPr>
-                    <pic:cNvPr id="0" name="image4.png"/>
+                    <pic:cNvPr id="0" name="image8.png"/>
                     <pic:cNvPicPr preferRelativeResize="0"/>
                   </pic:nvPicPr>
                   <pic:blipFill>
-                    <a:blip r:embed="rId9"/>
+                    <a:blip r:embed="rId11"/>
                     <a:srcRect b="40442" l="20512" r="30929" t="39031"/>
                     <a:stretch>
                       <a:fillRect/>
@@ -412,16 +507,16 @@
           <wp:inline distB="114300" distT="114300" distL="114300" distR="114300">
             <wp:extent cx="4879166" cy="2223168"/>
             <wp:effectExtent b="0" l="0" r="0" t="0"/>
-            <wp:docPr id="3" name="image5.png"/>
+            <wp:docPr id="8" name="image11.png"/>
             <a:graphic>
               <a:graphicData uri="http://schemas.openxmlformats.org/drawingml/2006/picture">
                 <pic:pic>
                   <pic:nvPicPr>
-                    <pic:cNvPr id="0" name="image5.png"/>
+                    <pic:cNvPr id="0" name="image11.png"/>
                     <pic:cNvPicPr preferRelativeResize="0"/>
                   </pic:nvPicPr>
                   <pic:blipFill>
-                    <a:blip r:embed="rId10"/>
+                    <a:blip r:embed="rId12"/>
                     <a:srcRect b="10541" l="19551" r="961" t="25071"/>
                     <a:stretch>
                       <a:fillRect/>
@@ -553,109 +648,7 @@
       <w:pPr>
         <w:shd w:fill="ffffff" w:val="clear"/>
         <w:spacing w:after="160" w:lineRule="auto"/>
-        <w:ind w:left="720" w:firstLine="0"/>
-        <w:rPr>
-          <w:color w:val="2d3e50"/>
-          <w:sz w:val="21"/>
-          <w:szCs w:val="21"/>
-        </w:rPr>
-      </w:pPr>
-      <w:r>
-        <w:rPr>
-          <w:rtl w:val="0"/>
-        </w:rPr>
-      </w:r>
-    </w:p>
-    <w:p>
-      <w:pPr>
-        <w:shd w:fill="ffffff" w:val="clear"/>
-        <w:spacing w:after="160" w:lineRule="auto"/>
-        <w:ind w:left="720" w:firstLine="0"/>
-        <w:rPr>
-          <w:color w:val="2d3e50"/>
-          <w:sz w:val="21"/>
-          <w:szCs w:val="21"/>
-        </w:rPr>
-      </w:pPr>
-      <w:r>
-        <w:rPr>
-          <w:rtl w:val="0"/>
-        </w:rPr>
-      </w:r>
-    </w:p>
-    <w:p>
-      <w:pPr>
-        <w:shd w:fill="ffffff" w:val="clear"/>
-        <w:spacing w:after="160" w:lineRule="auto"/>
-        <w:ind w:left="720" w:firstLine="0"/>
-        <w:rPr>
-          <w:color w:val="2d3e50"/>
-          <w:sz w:val="21"/>
-          <w:szCs w:val="21"/>
-        </w:rPr>
-      </w:pPr>
-      <w:r>
-        <w:rPr>
-          <w:rtl w:val="0"/>
-        </w:rPr>
-      </w:r>
-    </w:p>
-    <w:p>
-      <w:pPr>
-        <w:shd w:fill="ffffff" w:val="clear"/>
-        <w:spacing w:after="160" w:lineRule="auto"/>
-        <w:ind w:left="720" w:firstLine="0"/>
-        <w:rPr>
-          <w:color w:val="2d3e50"/>
-          <w:sz w:val="21"/>
-          <w:szCs w:val="21"/>
-        </w:rPr>
-      </w:pPr>
-      <w:r>
-        <w:rPr>
-          <w:rtl w:val="0"/>
-        </w:rPr>
-      </w:r>
-    </w:p>
-    <w:p>
-      <w:pPr>
-        <w:shd w:fill="ffffff" w:val="clear"/>
-        <w:spacing w:after="160" w:lineRule="auto"/>
-        <w:ind w:left="720" w:firstLine="0"/>
-        <w:rPr>
-          <w:color w:val="2d3e50"/>
-          <w:sz w:val="21"/>
-          <w:szCs w:val="21"/>
-        </w:rPr>
-      </w:pPr>
-      <w:r>
-        <w:rPr>
-          <w:rtl w:val="0"/>
-        </w:rPr>
-      </w:r>
-    </w:p>
-    <w:p>
-      <w:pPr>
-        <w:shd w:fill="ffffff" w:val="clear"/>
-        <w:spacing w:after="160" w:lineRule="auto"/>
-        <w:ind w:left="720" w:firstLine="0"/>
-        <w:rPr>
-          <w:color w:val="2d3e50"/>
-          <w:sz w:val="21"/>
-          <w:szCs w:val="21"/>
-        </w:rPr>
-      </w:pPr>
-      <w:r>
-        <w:rPr>
-          <w:rtl w:val="0"/>
-        </w:rPr>
-      </w:r>
-    </w:p>
-    <w:p>
-      <w:pPr>
-        <w:shd w:fill="ffffff" w:val="clear"/>
-        <w:spacing w:after="160" w:lineRule="auto"/>
-        <w:ind w:left="720" w:firstLine="0"/>
+        <w:ind w:left="0" w:firstLine="0"/>
         <w:rPr>
           <w:color w:val="2d3e50"/>
           <w:sz w:val="21"/>
@@ -746,16 +739,16 @@
           <wp:inline distB="114300" distT="114300" distL="114300" distR="114300">
             <wp:extent cx="5149134" cy="1736934"/>
             <wp:effectExtent b="0" l="0" r="0" t="0"/>
-            <wp:docPr id="1" name="image8.png"/>
+            <wp:docPr id="1" name="image9.png"/>
             <a:graphic>
               <a:graphicData uri="http://schemas.openxmlformats.org/drawingml/2006/picture">
                 <pic:pic>
                   <pic:nvPicPr>
-                    <pic:cNvPr id="0" name="image8.png"/>
+                    <pic:cNvPr id="0" name="image9.png"/>
                     <pic:cNvPicPr preferRelativeResize="0"/>
                   </pic:nvPicPr>
                   <pic:blipFill>
-                    <a:blip r:embed="rId11"/>
+                    <a:blip r:embed="rId13"/>
                     <a:srcRect b="26799" l="19711" r="0" t="25057"/>
                     <a:stretch>
                       <a:fillRect/>
@@ -851,16 +844,16 @@
           <wp:inline distB="114300" distT="114300" distL="114300" distR="114300">
             <wp:extent cx="4186238" cy="1532988"/>
             <wp:effectExtent b="0" l="0" r="0" t="0"/>
-            <wp:docPr id="8" name="image6.png"/>
+            <wp:docPr id="10" name="image3.png"/>
             <a:graphic>
               <a:graphicData uri="http://schemas.openxmlformats.org/drawingml/2006/picture">
                 <pic:pic>
                   <pic:nvPicPr>
-                    <pic:cNvPr id="0" name="image6.png"/>
+                    <pic:cNvPr id="0" name="image3.png"/>
                     <pic:cNvPicPr preferRelativeResize="0"/>
                   </pic:nvPicPr>
                   <pic:blipFill>
-                    <a:blip r:embed="rId12"/>
+                    <a:blip r:embed="rId14"/>
                     <a:srcRect b="52254" l="12820" r="53044" t="25209"/>
                     <a:stretch>
                       <a:fillRect/>
@@ -889,18 +882,18 @@
         </w:rPr>
         <w:drawing>
           <wp:inline distB="114300" distT="114300" distL="114300" distR="114300">
-            <wp:extent cx="5191125" cy="1334500"/>
+            <wp:extent cx="5915025" cy="1939570"/>
             <wp:effectExtent b="0" l="0" r="0" t="0"/>
-            <wp:docPr id="6" name="image7.png"/>
+            <wp:docPr id="6" name="image4.png"/>
             <a:graphic>
               <a:graphicData uri="http://schemas.openxmlformats.org/drawingml/2006/picture">
                 <pic:pic>
                   <pic:nvPicPr>
-                    <pic:cNvPr id="0" name="image7.png"/>
+                    <pic:cNvPr id="0" name="image4.png"/>
                     <pic:cNvPicPr preferRelativeResize="0"/>
                   </pic:nvPicPr>
                   <pic:blipFill>
-                    <a:blip r:embed="rId13"/>
+                    <a:blip r:embed="rId15"/>
                     <a:srcRect b="24460" l="11378" r="1282" t="35642"/>
                     <a:stretch>
                       <a:fillRect/>
@@ -909,7 +902,7 @@
                   <pic:spPr>
                     <a:xfrm>
                       <a:off x="0" y="0"/>
-                      <a:ext cx="5191125" cy="1334500"/>
+                      <a:ext cx="5915025" cy="1939570"/>
                     </a:xfrm>
                     <a:prstGeom prst="rect"/>
                     <a:ln/>
@@ -1027,16 +1020,16 @@
           <wp:inline distB="114300" distT="114300" distL="114300" distR="114300">
             <wp:extent cx="5526094" cy="2757488"/>
             <wp:effectExtent b="0" l="0" r="0" t="0"/>
-            <wp:docPr id="2" name="image9.png"/>
+            <wp:docPr id="2" name="image10.png"/>
             <a:graphic>
               <a:graphicData uri="http://schemas.openxmlformats.org/drawingml/2006/picture">
                 <pic:pic>
                   <pic:nvPicPr>
-                    <pic:cNvPr id="0" name="image9.png"/>
+                    <pic:cNvPr id="0" name="image10.png"/>
                     <pic:cNvPicPr preferRelativeResize="0"/>
                   </pic:nvPicPr>
                   <pic:blipFill>
-                    <a:blip r:embed="rId14"/>
+                    <a:blip r:embed="rId16"/>
                     <a:srcRect b="3133" l="20352" r="0" t="26210"/>
                     <a:stretch>
                       <a:fillRect/>
@@ -1110,16 +1103,16 @@
           <wp:inline distB="114300" distT="114300" distL="114300" distR="114300">
             <wp:extent cx="5508509" cy="1806253"/>
             <wp:effectExtent b="0" l="0" r="0" t="0"/>
-            <wp:docPr id="7" name="image10.png"/>
+            <wp:docPr id="7" name="image5.png"/>
             <a:graphic>
               <a:graphicData uri="http://schemas.openxmlformats.org/drawingml/2006/picture">
                 <pic:pic>
                   <pic:nvPicPr>
-                    <pic:cNvPr id="0" name="image10.png"/>
+                    <pic:cNvPr id="0" name="image5.png"/>
                     <pic:cNvPicPr preferRelativeResize="0"/>
                   </pic:nvPicPr>
                   <pic:blipFill>
-                    <a:blip r:embed="rId15"/>
+                    <a:blip r:embed="rId17"/>
                     <a:srcRect b="29576" l="19871" r="1442" t="24539"/>
                     <a:stretch>
                       <a:fillRect/>

</xml_diff>